<commit_message>
revised the io procedures content bodies
</commit_message>
<xml_diff>
--- a/Notes Manager_Documentation.docx
+++ b/Notes Manager_Documentation.docx
@@ -2356,7 +2356,15 @@
         <w:rPr>
           <w:rFonts w:ascii="Times New Roman" w:hAnsi="Times New Roman" w:cs="Times New Roman"/>
         </w:rPr>
-        <w:t>, file input and output procedures are utilized for managing user accounts and notes. FileWriter is employed to create new files and store user account details during registration, while BufferedReader is used to retrieve stored credentials during authentication. Similarly, for notes, FileWriter facilitates the creation of new note files, and BufferedReader is employed to read and display existing note contents, with BufferedWriter used to save edits back to the note files.</w:t>
+        <w:t xml:space="preserve">, file input and output procedures are utilized for managing user accounts and notes. FileWriter is employed to create new files and store user account details during registration, while BufferedReader is used to retrieve stored credentials during authentication. </w:t>
+      </w:r>
+      <w:bookmarkStart w:id="0" w:name="_GoBack"/>
+      <w:bookmarkEnd w:id="0"/>
+      <w:r>
+        <w:rPr>
+          <w:rFonts w:ascii="Times New Roman" w:hAnsi="Times New Roman" w:cs="Times New Roman"/>
+        </w:rPr>
+        <w:t>Similarly, for notes, FileWriter facilitates the creation of new note files, and BufferedReader is employed to read and display existing note contents, with BufferedWriter used to save edits back to the note files.</w:t>
       </w:r>
     </w:p>
     <w:p>
@@ -2398,7 +2406,43 @@
         <w:rPr>
           <w:rFonts w:ascii="Times New Roman" w:hAnsi="Times New Roman" w:cs="Times New Roman"/>
         </w:rPr>
-        <w:t xml:space="preserve">               In the register method, FileWriter is utilized to create a new user account file and store the provided username and password. If an IOException occurs during this process, indicating a failure in file writing, an error message is displayed, alerting the user of the issue. This ensures that any potential errors in file input and output operations are appropriately handled during user registration.</w:t>
+        <w:t xml:space="preserve"> </w:t>
+      </w:r>
+      <w:r>
+        <w:rPr>
+          <w:rFonts w:ascii="Times New Roman" w:hAnsi="Times New Roman" w:cs="Times New Roman"/>
+        </w:rPr>
+        <w:tab/>
+      </w:r>
+      <w:r>
+        <w:rPr>
+          <w:rFonts w:ascii="Times New Roman" w:hAnsi="Times New Roman" w:cs="Times New Roman"/>
+        </w:rPr>
+        <w:tab/>
+      </w:r>
+      <w:r>
+        <w:rPr>
+          <w:rFonts w:ascii="Times New Roman" w:hAnsi="Times New Roman" w:cs="Times New Roman"/>
+        </w:rPr>
+        <w:t>In the register method, FileWriter is utilized to create a new user account file and store the provided username and password. The "\n" character is used to ensure that the username and password are stored on</w:t>
+      </w:r>
+      <w:r>
+        <w:rPr>
+          <w:rFonts w:ascii="Times New Roman" w:hAnsi="Times New Roman" w:cs="Times New Roman"/>
+        </w:rPr>
+        <w:t xml:space="preserve"> separate lines within the file</w:t>
+      </w:r>
+      <w:r>
+        <w:rPr>
+          <w:rFonts w:ascii="Times New Roman" w:hAnsi="Times New Roman" w:cs="Times New Roman"/>
+        </w:rPr>
+        <w:t>.</w:t>
+      </w:r>
+      <w:r>
+        <w:rPr>
+          <w:rFonts w:ascii="Times New Roman" w:hAnsi="Times New Roman" w:cs="Times New Roman"/>
+        </w:rPr>
+        <w:t xml:space="preserve"> If an IOException occurs during this process, indicating a failure in file writing, an error message is displayed, alerting the user of the issue. This ensures that any potential errors in file input and output operations are appropriately handled during user registration.</w:t>
       </w:r>
     </w:p>
     <w:p>
@@ -2569,17 +2613,44 @@
         <w:t xml:space="preserve"> </w:t>
       </w:r>
       <w:r>
-        <w:t xml:space="preserve"> </w:t>
-      </w:r>
-      <w:r>
+        <w:rPr>
+          <w:b/>
+          <w:sz w:val="24"/>
+          <w:szCs w:val="24"/>
+        </w:rPr>
         <w:tab/>
-        <w:t xml:space="preserve">          </w:t>
-      </w:r>
-      <w:r>
-        <w:rPr>
-          <w:rFonts w:ascii="Times New Roman" w:hAnsi="Times New Roman" w:cs="Times New Roman"/>
-        </w:rPr>
-        <w:t>In the authenticate method, BufferedReader is employed to read the stored username and password from the user's account file. If an IOException occurs during this process, indicating a problem with file reading, an error message is displayed to inform the user about the issue. This ensures that any potential errors in file input operations are handled gracefully during user authentication.</w:t>
+      </w:r>
+      <w:r>
+        <w:rPr>
+          <w:b/>
+          <w:sz w:val="24"/>
+          <w:szCs w:val="24"/>
+        </w:rPr>
+        <w:tab/>
+      </w:r>
+      <w:r>
+        <w:rPr>
+          <w:rFonts w:ascii="Times New Roman" w:hAnsi="Times New Roman" w:cs="Times New Roman"/>
+        </w:rPr>
+        <w:t xml:space="preserve">In the authenticate method, BufferedReader is employed to read the stored username and password from the user's account file. Each credential is read from </w:t>
+      </w:r>
+      <w:r>
+        <w:rPr>
+          <w:rFonts w:ascii="Times New Roman" w:hAnsi="Times New Roman" w:cs="Times New Roman"/>
+        </w:rPr>
+        <w:t>a separate line within the file</w:t>
+      </w:r>
+      <w:r>
+        <w:rPr>
+          <w:rFonts w:ascii="Times New Roman" w:hAnsi="Times New Roman" w:cs="Times New Roman"/>
+        </w:rPr>
+        <w:t>.</w:t>
+      </w:r>
+      <w:r>
+        <w:rPr>
+          <w:rFonts w:ascii="Times New Roman" w:hAnsi="Times New Roman" w:cs="Times New Roman"/>
+        </w:rPr>
+        <w:t xml:space="preserve"> If an IOException occurs during this process, indicating a problem with file reading, an error message is displayed to inform the user about the issue. This ensures that any potential errors in file input operations are handled gracefully during user authentication.</w:t>
       </w:r>
     </w:p>
     <w:p>
@@ -2686,8 +2757,6 @@
         <w:jc w:val="both"/>
         <w:rPr>
           <w:rFonts w:ascii="Times New Roman" w:hAnsi="Times New Roman" w:cs="Times New Roman"/>
-          <w:b/>
-          <w:sz w:val="24"/>
           <w:szCs w:val="24"/>
         </w:rPr>
       </w:pPr>
@@ -2710,7 +2779,6 @@
           <w:rFonts w:ascii="Times New Roman" w:hAnsi="Times New Roman" w:cs="Times New Roman"/>
           <w:szCs w:val="24"/>
         </w:rPr>
-        <w:lastRenderedPageBreak/>
         <w:t xml:space="preserve"> </w:t>
       </w:r>
       <w:r>
@@ -2730,9 +2798,21 @@
       <w:r>
         <w:rPr>
           <w:rFonts w:ascii="Times New Roman" w:hAnsi="Times New Roman" w:cs="Times New Roman"/>
-          <w:szCs w:val="24"/>
-        </w:rPr>
-        <w:t>In the saveNoteAndReturn method, FileWriter is used to create a new note file and save the provided note title and content. If an IOException occurs during this process, indicating a failure in file writing, an error message is displayed to notify the user about the problem. This ensures that any potential errors in file output operations are appropriately managed during note creation.</w:t>
+        </w:rPr>
+        <w:t>In the saveNoteAndReturn method, FileWriter is used to create a new note file and save the provided note title and content. The note title is appended with ".txt" to create the filename, ensuring it is stored as a text file.</w:t>
+      </w:r>
+      <w:r>
+        <w:rPr>
+          <w:rFonts w:ascii="Times New Roman" w:hAnsi="Times New Roman" w:cs="Times New Roman"/>
+        </w:rPr>
+        <w:t xml:space="preserve"> </w:t>
+      </w:r>
+      <w:r>
+        <w:rPr>
+          <w:rFonts w:ascii="Times New Roman" w:hAnsi="Times New Roman" w:cs="Times New Roman"/>
+          <w:szCs w:val="24"/>
+        </w:rPr>
+        <w:t>If an IOException occurs during this process, indicating a failure in file writing, an error message is displayed to notify the user about the problem. This ensures that any potential errors in file output operations are appropriately managed during note creation.</w:t>
       </w:r>
     </w:p>
     <w:p>
@@ -2843,7 +2923,13 @@
         <w:rPr>
           <w:rFonts w:ascii="Times New Roman" w:hAnsi="Times New Roman" w:cs="Times New Roman"/>
         </w:rPr>
-        <w:t>In the viewNoteContents method, BufferedReader is utilized to read the contents of the specified note file. If an IOException occurs during this process, indicating a problem with file reading, an error message is displayed to alert the user about the issue. This ensures that any potential errors in file input operations are handled effectively during note viewing.</w:t>
+        <w:t>In the viewNoteContents method, BufferedReader is utilized to read the contents of the specified note file. Each line of the note content is read sequentially and appended to a StringBuilder to display in a text area.</w:t>
+      </w:r>
+      <w:r>
+        <w:rPr>
+          <w:rFonts w:ascii="Times New Roman" w:hAnsi="Times New Roman" w:cs="Times New Roman"/>
+        </w:rPr>
+        <w:t>If an IOException occurs during this process, indicating a problem with file reading, an error message is displayed to alert the user about the issue. This ensures that any potential errors in file input operations are handled effectively during note viewing.</w:t>
       </w:r>
     </w:p>
     <w:p>
@@ -2921,8 +3007,24 @@
     <w:p/>
     <w:p/>
     <w:p/>
-    <w:p/>
-    <w:p/>
+    <w:p>
+      <w:pPr>
+        <w:pStyle w:val="NormalWeb"/>
+        <w:rPr>
+          <w:sz w:val="22"/>
+        </w:rPr>
+      </w:pPr>
+      <w:r>
+        <w:lastRenderedPageBreak/>
+        <w:t xml:space="preserve"> </w:t>
+      </w:r>
+      <w:r>
+        <w:tab/>
+      </w:r>
+      <w:r>
+        <w:tab/>
+      </w:r>
+    </w:p>
     <w:p>
       <w:pPr>
         <w:pStyle w:val="ListParagraph"/>
@@ -2930,6 +3032,7 @@
           <w:ilvl w:val="0"/>
           <w:numId w:val="6"/>
         </w:numPr>
+        <w:jc w:val="both"/>
         <w:rPr>
           <w:rFonts w:ascii="Times New Roman" w:hAnsi="Times New Roman" w:cs="Times New Roman"/>
           <w:b/>
@@ -2939,22 +3042,18 @@
       <w:r>
         <w:rPr>
           <w:rFonts w:ascii="Times New Roman" w:hAnsi="Times New Roman" w:cs="Times New Roman"/>
-          <w:sz w:val="24"/>
-        </w:rPr>
-        <w:lastRenderedPageBreak/>
+        </w:rPr>
         <w:t xml:space="preserve"> </w:t>
       </w:r>
       <w:r>
         <w:rPr>
           <w:rFonts w:ascii="Times New Roman" w:hAnsi="Times New Roman" w:cs="Times New Roman"/>
-          <w:sz w:val="24"/>
         </w:rPr>
         <w:tab/>
       </w:r>
       <w:r>
         <w:rPr>
           <w:rFonts w:ascii="Times New Roman" w:hAnsi="Times New Roman" w:cs="Times New Roman"/>
-          <w:sz w:val="24"/>
         </w:rPr>
         <w:tab/>
       </w:r>
@@ -2962,7 +3061,59 @@
         <w:rPr>
           <w:rFonts w:ascii="Times New Roman" w:hAnsi="Times New Roman" w:cs="Times New Roman"/>
         </w:rPr>
-        <w:t xml:space="preserve">In the editNotes method, FileReader and BufferedReader are used to read the existing contents of the specified note file. Subsequently, BufferedWriter is employed to write the updated note content back to the file. If any IOException occurs during these operations, indicating issues with file reading or writing, appropriate error messages are displayed to inform the user about the problem, ensuring robust handling of file input and output operations during note editing. </w:t>
+        <w:t>In the editNotes method, FileReader and BufferedReader are used to read the existing contents of the specified note file, ensuring that the text is displayed for editing. BufferedWriter is employed to write the updated note content back to the file, ensuring that changes made by the user are saved.</w:t>
+      </w:r>
+      <w:r>
+        <w:rPr>
+          <w:rFonts w:ascii="Times New Roman" w:hAnsi="Times New Roman" w:cs="Times New Roman"/>
+        </w:rPr>
+        <w:t xml:space="preserve"> </w:t>
+      </w:r>
+      <w:r>
+        <w:rPr>
+          <w:rFonts w:ascii="Times New Roman" w:hAnsi="Times New Roman" w:cs="Times New Roman"/>
+        </w:rPr>
+        <w:t xml:space="preserve">If any IOException occurs during these operations, indicating issues with file reading or writing, appropriate error messages are displayed to inform the user about the problem, ensuring robust handling of file input and output operations during note editing. </w:t>
+      </w:r>
+    </w:p>
+    <w:p>
+      <w:pPr>
+        <w:pStyle w:val="NormalWeb"/>
+        <w:rPr>
+          <w:sz w:val="22"/>
+        </w:rPr>
+      </w:pPr>
+      <w:r>
+        <w:rPr>
+          <w:rFonts w:ascii="Arial" w:hAnsi="Arial" w:cs="Arial"/>
+          <w:vanish/>
+          <w:sz w:val="16"/>
+          <w:szCs w:val="16"/>
+        </w:rPr>
+        <w:t>Top of Form</w:t>
+      </w:r>
+    </w:p>
+    <w:p>
+      <w:pPr>
+        <w:pBdr>
+          <w:top w:val="single" w:sz="6" w:space="1" w:color="auto"/>
+        </w:pBdr>
+        <w:spacing w:after="0" w:line="240" w:lineRule="auto"/>
+        <w:rPr>
+          <w:rFonts w:ascii="Arial" w:eastAsia="Times New Roman" w:hAnsi="Arial" w:cs="Arial"/>
+          <w:vanish/>
+          <w:sz w:val="16"/>
+          <w:szCs w:val="16"/>
+        </w:rPr>
+      </w:pPr>
+      <w:r>
+        <w:rPr>
+          <w:rFonts w:ascii="Arial" w:eastAsia="Times New Roman" w:hAnsi="Arial" w:cs="Arial"/>
+          <w:vanish/>
+          <w:sz w:val="16"/>
+          <w:szCs w:val="16"/>
+        </w:rPr>
+        <w:t>Bottom of Form</w:t>
       </w:r>
     </w:p>
     <w:p>
@@ -3055,8 +3206,6 @@
           <w:sz w:val="28"/>
         </w:rPr>
       </w:pPr>
-      <w:bookmarkStart w:id="0" w:name="_GoBack"/>
-      <w:bookmarkEnd w:id="0"/>
     </w:p>
     <w:sectPr>
       <w:pgSz w:w="12240" w:h="15840"/>
@@ -4153,6 +4302,97 @@
       <w:contextualSpacing/>
     </w:pPr>
   </w:style>
+  <w:style w:type="paragraph" w:styleId="NormalWeb">
+    <w:name w:val="Normal (Web)"/>
+    <w:basedOn w:val="Normal"/>
+    <w:uiPriority w:val="99"/>
+    <w:unhideWhenUsed/>
+    <w:rsid w:val="0083788E"/>
+    <w:pPr>
+      <w:spacing w:before="100" w:beforeAutospacing="1" w:after="100" w:afterAutospacing="1" w:line="240" w:lineRule="auto"/>
+    </w:pPr>
+    <w:rPr>
+      <w:rFonts w:ascii="Times New Roman" w:eastAsia="Times New Roman" w:hAnsi="Times New Roman" w:cs="Times New Roman"/>
+      <w:sz w:val="24"/>
+      <w:szCs w:val="24"/>
+    </w:rPr>
+  </w:style>
+  <w:style w:type="paragraph" w:styleId="z-TopofForm">
+    <w:name w:val="HTML Top of Form"/>
+    <w:basedOn w:val="Normal"/>
+    <w:next w:val="Normal"/>
+    <w:link w:val="z-TopofFormChar"/>
+    <w:hidden/>
+    <w:uiPriority w:val="99"/>
+    <w:semiHidden/>
+    <w:unhideWhenUsed/>
+    <w:rsid w:val="0083788E"/>
+    <w:pPr>
+      <w:pBdr>
+        <w:bottom w:val="single" w:sz="6" w:space="1" w:color="auto"/>
+      </w:pBdr>
+      <w:spacing w:after="0" w:line="240" w:lineRule="auto"/>
+      <w:jc w:val="center"/>
+    </w:pPr>
+    <w:rPr>
+      <w:rFonts w:ascii="Arial" w:eastAsia="Times New Roman" w:hAnsi="Arial" w:cs="Arial"/>
+      <w:vanish/>
+      <w:sz w:val="16"/>
+      <w:szCs w:val="16"/>
+    </w:rPr>
+  </w:style>
+  <w:style w:type="character" w:customStyle="1" w:styleId="z-TopofFormChar">
+    <w:name w:val="z-Top of Form Char"/>
+    <w:basedOn w:val="DefaultParagraphFont"/>
+    <w:link w:val="z-TopofForm"/>
+    <w:uiPriority w:val="99"/>
+    <w:semiHidden/>
+    <w:rsid w:val="0083788E"/>
+    <w:rPr>
+      <w:rFonts w:ascii="Arial" w:eastAsia="Times New Roman" w:hAnsi="Arial" w:cs="Arial"/>
+      <w:vanish/>
+      <w:sz w:val="16"/>
+      <w:szCs w:val="16"/>
+    </w:rPr>
+  </w:style>
+  <w:style w:type="paragraph" w:styleId="z-BottomofForm">
+    <w:name w:val="HTML Bottom of Form"/>
+    <w:basedOn w:val="Normal"/>
+    <w:next w:val="Normal"/>
+    <w:link w:val="z-BottomofFormChar"/>
+    <w:hidden/>
+    <w:uiPriority w:val="99"/>
+    <w:semiHidden/>
+    <w:unhideWhenUsed/>
+    <w:rsid w:val="0083788E"/>
+    <w:pPr>
+      <w:pBdr>
+        <w:top w:val="single" w:sz="6" w:space="1" w:color="auto"/>
+      </w:pBdr>
+      <w:spacing w:after="0" w:line="240" w:lineRule="auto"/>
+      <w:jc w:val="center"/>
+    </w:pPr>
+    <w:rPr>
+      <w:rFonts w:ascii="Arial" w:eastAsia="Times New Roman" w:hAnsi="Arial" w:cs="Arial"/>
+      <w:vanish/>
+      <w:sz w:val="16"/>
+      <w:szCs w:val="16"/>
+    </w:rPr>
+  </w:style>
+  <w:style w:type="character" w:customStyle="1" w:styleId="z-BottomofFormChar">
+    <w:name w:val="z-Bottom of Form Char"/>
+    <w:basedOn w:val="DefaultParagraphFont"/>
+    <w:link w:val="z-BottomofForm"/>
+    <w:uiPriority w:val="99"/>
+    <w:semiHidden/>
+    <w:rsid w:val="0083788E"/>
+    <w:rPr>
+      <w:rFonts w:ascii="Arial" w:eastAsia="Times New Roman" w:hAnsi="Arial" w:cs="Arial"/>
+      <w:vanish/>
+      <w:sz w:val="16"/>
+      <w:szCs w:val="16"/>
+    </w:rPr>
+  </w:style>
 </w:styles>
 </file>
 

</xml_diff>